<commit_message>
Ajout du rapport de sprint 01
</commit_message>
<xml_diff>
--- a/Documents de travail/Rapport Sprint 01.docx
+++ b/Documents de travail/Rapport Sprint 01.docx
@@ -10,12 +10,6 @@
         </w:rPr>
       </w:pPr>
       <w:r>
-        <w:rPr>
-          <w:lang w:val="nl-BE"/>
-        </w:rPr>
-        <w:t>Rapport de Sprint</w:t>
-      </w:r>
-      <w:r>
         <mc:AlternateContent>
           <mc:Choice Requires="wps">
             <w:drawing>
@@ -27,27 +21,38 @@
                 <wp:positionV relativeFrom="paragraph">
                   <wp:posOffset>-225425</wp:posOffset>
                 </wp:positionV>
-                <wp:extent cx="966470" cy="984885"/>
+                <wp:extent cx="967740" cy="1162050"/>
                 <wp:effectExtent l="0" t="0" r="0" b="0"/>
                 <wp:wrapSquare wrapText="bothSides"/>
                 <wp:docPr id="1" name="Frame1"/>
                 <a:graphic xmlns:a="http://schemas.openxmlformats.org/drawingml/2006/main">
                   <a:graphicData uri="http://schemas.microsoft.com/office/word/2010/wordprocessingShape">
                     <wps:wsp>
-                      <wps:cNvSpPr txBox="1"/>
+                      <wps:cNvSpPr/>
                       <wps:spPr>
                         <a:xfrm>
                           <a:off x="0" y="0"/>
-                          <a:ext cx="966470" cy="984885"/>
+                          <a:ext cx="966960" cy="1161360"/>
                         </a:xfrm>
-                        <a:prstGeom prst="rect"/>
+                        <a:prstGeom prst="rect">
+                          <a:avLst/>
+                        </a:prstGeom>
+                        <a:noFill/>
+                        <a:ln>
+                          <a:noFill/>
+                        </a:ln>
                       </wps:spPr>
+                      <wps:style>
+                        <a:lnRef idx="0"/>
+                        <a:fillRef idx="0"/>
+                        <a:effectRef idx="0"/>
+                        <a:fontRef idx="minor"/>
+                      </wps:style>
                       <wps:txbx>
                         <w:txbxContent>
                           <w:tbl>
                             <w:tblPr>
                               <w:tblStyle w:val="TableGrid"/>
-                              <w:tblpPr w:bottomFromText="0" w:horzAnchor="page" w:leftFromText="180" w:rightFromText="180" w:tblpX="9010" w:tblpY="-355" w:topFromText="0" w:vertAnchor="text"/>
                               <w:tblW w:w="1522" w:type="dxa"/>
                               <w:jc w:val="left"/>
                               <w:tblInd w:w="0" w:type="dxa"/>
@@ -76,11 +81,13 @@
                                   <w:pPr>
                                     <w:pStyle w:val="Normal"/>
                                     <w:rPr>
+                                      <w:color w:val="auto"/>
                                       <w:lang w:val="nl-BE"/>
                                     </w:rPr>
                                   </w:pPr>
                                   <w:r>
                                     <w:rPr>
+                                      <w:color w:val="auto"/>
                                       <w:lang w:val="nl-BE"/>
                                     </w:rPr>
                                   </w:r>
@@ -89,10 +96,13 @@
                                   <w:pPr>
                                     <w:pStyle w:val="Normal"/>
                                     <w:jc w:val="center"/>
-                                    <w:rPr/>
+                                    <w:rPr>
+                                      <w:color w:val="auto"/>
+                                    </w:rPr>
                                   </w:pPr>
                                   <w:r>
                                     <w:rPr>
+                                      <w:color w:val="auto"/>
                                       <w:lang w:val="nl-BE"/>
                                     </w:rPr>
                                     <w:t>Sprint N°</w:t>
@@ -103,11 +113,13 @@
                                     <w:pStyle w:val="Normal"/>
                                     <w:jc w:val="center"/>
                                     <w:rPr>
+                                      <w:color w:val="auto"/>
                                       <w:lang w:val="nl-BE"/>
                                     </w:rPr>
                                   </w:pPr>
                                   <w:r>
                                     <w:rPr>
+                                      <w:color w:val="auto"/>
                                       <w:lang w:val="nl-BE"/>
                                     </w:rPr>
                                   </w:r>
@@ -118,7 +130,7 @@
                                     <w:jc w:val="center"/>
                                     <w:rPr>
                                       <w:position w:val="0"/>
-                                      <w:sz w:val="56"/>
+                                      <w:sz w:val="24"/>
                                       <w:sz w:val="56"/>
                                       <w:szCs w:val="56"/>
                                       <w:vertAlign w:val="baseline"/>
@@ -127,6 +139,7 @@
                                   </w:pPr>
                                   <w:r>
                                     <w:rPr>
+                                      <w:color w:val="auto"/>
                                       <w:position w:val="0"/>
                                       <w:sz w:val="56"/>
                                       <w:sz w:val="56"/>
@@ -140,9 +153,22 @@
                               </w:tc>
                             </w:tr>
                           </w:tbl>
+                          <w:p>
+                            <w:pPr>
+                              <w:pStyle w:val="FrameContents"/>
+                              <w:rPr>
+                                <w:color w:val="000000"/>
+                              </w:rPr>
+                            </w:pPr>
+                            <w:r>
+                              <w:rPr>
+                                <w:color w:val="000000"/>
+                              </w:rPr>
+                            </w:r>
+                          </w:p>
                         </w:txbxContent>
                       </wps:txbx>
-                      <wps:bodyPr anchor="t" lIns="0" tIns="0" rIns="0" bIns="0">
+                      <wps:bodyPr lIns="0" rIns="0" tIns="0" bIns="0">
                         <a:spAutoFit/>
                       </wps:bodyPr>
                     </wps:wsp>
@@ -153,13 +179,15 @@
           </mc:Choice>
           <mc:Fallback>
             <w:pict>
-              <v:rect style="position:absolute;rotation:0;width:76.1pt;height:77.55pt;mso-wrap-distance-left:9pt;mso-wrap-distance-right:9pt;mso-wrap-distance-top:0pt;mso-wrap-distance-bottom:0pt;margin-top:-17.75pt;mso-position-vertical-relative:text;margin-left:444.85pt;mso-position-horizontal-relative:page">
-                <v:textbox inset="0in,0in,0in,0in">
+              <v:rect id="shape_0" ID="Frame1" stroked="f" style="position:absolute;margin-left:444.85pt;margin-top:-17.75pt;width:76.1pt;height:91.4pt;mso-position-horizontal-relative:page">
+                <w10:wrap type="none"/>
+                <v:fill o:detectmouseclick="t" on="false"/>
+                <v:stroke color="#3465a4" joinstyle="round" endcap="flat"/>
+                <v:textbox>
                   <w:txbxContent>
                     <w:tbl>
                       <w:tblPr>
                         <w:tblStyle w:val="TableGrid"/>
-                        <w:tblpPr w:bottomFromText="0" w:horzAnchor="page" w:leftFromText="180" w:rightFromText="180" w:tblpX="9010" w:tblpY="-355" w:topFromText="0" w:vertAnchor="text"/>
                         <w:tblW w:w="1522" w:type="dxa"/>
                         <w:jc w:val="left"/>
                         <w:tblInd w:w="0" w:type="dxa"/>
@@ -188,11 +216,13 @@
                             <w:pPr>
                               <w:pStyle w:val="Normal"/>
                               <w:rPr>
+                                <w:color w:val="auto"/>
                                 <w:lang w:val="nl-BE"/>
                               </w:rPr>
                             </w:pPr>
                             <w:r>
                               <w:rPr>
+                                <w:color w:val="auto"/>
                                 <w:lang w:val="nl-BE"/>
                               </w:rPr>
                             </w:r>
@@ -201,10 +231,13 @@
                             <w:pPr>
                               <w:pStyle w:val="Normal"/>
                               <w:jc w:val="center"/>
-                              <w:rPr/>
+                              <w:rPr>
+                                <w:color w:val="auto"/>
+                              </w:rPr>
                             </w:pPr>
                             <w:r>
                               <w:rPr>
+                                <w:color w:val="auto"/>
                                 <w:lang w:val="nl-BE"/>
                               </w:rPr>
                               <w:t>Sprint N°</w:t>
@@ -215,11 +248,13 @@
                               <w:pStyle w:val="Normal"/>
                               <w:jc w:val="center"/>
                               <w:rPr>
+                                <w:color w:val="auto"/>
                                 <w:lang w:val="nl-BE"/>
                               </w:rPr>
                             </w:pPr>
                             <w:r>
                               <w:rPr>
+                                <w:color w:val="auto"/>
                                 <w:lang w:val="nl-BE"/>
                               </w:rPr>
                             </w:r>
@@ -230,7 +265,7 @@
                               <w:jc w:val="center"/>
                               <w:rPr>
                                 <w:position w:val="0"/>
-                                <w:sz w:val="56"/>
+                                <w:sz w:val="24"/>
                                 <w:sz w:val="56"/>
                                 <w:szCs w:val="56"/>
                                 <w:vertAlign w:val="baseline"/>
@@ -239,6 +274,7 @@
                             </w:pPr>
                             <w:r>
                               <w:rPr>
+                                <w:color w:val="auto"/>
                                 <w:position w:val="0"/>
                                 <w:sz w:val="56"/>
                                 <w:sz w:val="56"/>
@@ -252,27 +288,43 @@
                         </w:tc>
                       </w:tr>
                     </w:tbl>
+                    <w:p>
+                      <w:pPr>
+                        <w:pStyle w:val="FrameContents"/>
+                        <w:rPr>
+                          <w:color w:val="000000"/>
+                        </w:rPr>
+                      </w:pPr>
+                      <w:r>
+                        <w:rPr>
+                          <w:color w:val="000000"/>
+                        </w:rPr>
+                      </w:r>
+                    </w:p>
                   </w:txbxContent>
                 </v:textbox>
-                <w10:wrap type="square"/>
               </v:rect>
             </w:pict>
           </mc:Fallback>
         </mc:AlternateContent>
       </w:r>
+      <w:r>
+        <w:rPr>
+          <w:lang w:val="nl-BE"/>
+        </w:rPr>
+        <w:t>Rapport de Sprint</w:t>
+      </w:r>
     </w:p>
     <w:p>
       <w:pPr>
         <w:pStyle w:val="Heading1"/>
-        <w:rPr>
-          <w:lang w:val="nl-BE"/>
-        </w:rPr>
+        <w:rPr/>
       </w:pPr>
       <w:r>
         <w:rPr>
           <w:lang w:val="nl-BE"/>
         </w:rPr>
-        <w:t>User stories planifiées</w:t>
+        <w:t>User stories planifiées :</w:t>
       </w:r>
     </w:p>
     <w:p>
@@ -382,7 +434,10 @@
             <w:tcW w:w="7117" w:type="dxa"/>
             <w:cnfStyle w:val="001000000000" w:firstRow="0" w:lastRow="0" w:firstColumn="1" w:lastColumn="0" w:oddVBand="0" w:evenVBand="0" w:oddHBand="0" w:evenHBand="0" w:firstRowFirstColumn="0" w:firstRowLastColumn="0" w:lastRowFirstColumn="0" w:lastRowLastColumn="0"/>
             <w:tcBorders>
+              <w:top w:val="single" w:sz="4" w:space="0" w:color="7F7F7F"/>
+              <w:bottom w:val="single" w:sz="4" w:space="0" w:color="7F7F7F"/>
               <w:right w:val="single" w:sz="4" w:space="0" w:color="7F7F7F"/>
+              <w:insideH w:val="single" w:sz="4" w:space="0" w:color="7F7F7F"/>
               <w:insideV w:val="single" w:sz="4" w:space="0" w:color="7F7F7F"/>
             </w:tcBorders>
             <w:shd w:color="auto" w:fill="F2F2F2" w:themeFill="background1" w:themeFillShade="f2" w:val="clear"/>
@@ -412,7 +467,11 @@
         <w:tc>
           <w:tcPr>
             <w:tcW w:w="1902" w:type="dxa"/>
-            <w:tcBorders/>
+            <w:tcBorders>
+              <w:top w:val="single" w:sz="4" w:space="0" w:color="7F7F7F"/>
+              <w:bottom w:val="single" w:sz="4" w:space="0" w:color="7F7F7F"/>
+              <w:insideH w:val="single" w:sz="4" w:space="0" w:color="7F7F7F"/>
+            </w:tcBorders>
             <w:shd w:color="auto" w:fill="F2F2F2" w:themeFill="background1" w:themeFillShade="f2" w:val="clear"/>
           </w:tcPr>
           <w:p>
@@ -446,7 +505,10 @@
             <w:tcW w:w="7117" w:type="dxa"/>
             <w:cnfStyle w:val="001000000000" w:firstRow="0" w:lastRow="0" w:firstColumn="1" w:lastColumn="0" w:oddVBand="0" w:evenVBand="0" w:oddHBand="0" w:evenHBand="0" w:firstRowFirstColumn="0" w:firstRowLastColumn="0" w:lastRowFirstColumn="0" w:lastRowLastColumn="0"/>
             <w:tcBorders>
+              <w:top w:val="single" w:sz="4" w:space="0" w:color="7F7F7F"/>
+              <w:bottom w:val="single" w:sz="4" w:space="0" w:color="7F7F7F"/>
               <w:right w:val="single" w:sz="4" w:space="0" w:color="7F7F7F"/>
+              <w:insideH w:val="single" w:sz="4" w:space="0" w:color="7F7F7F"/>
               <w:insideV w:val="single" w:sz="4" w:space="0" w:color="7F7F7F"/>
             </w:tcBorders>
             <w:shd w:fill="auto" w:val="clear"/>
@@ -476,7 +538,11 @@
         <w:tc>
           <w:tcPr>
             <w:tcW w:w="1902" w:type="dxa"/>
-            <w:tcBorders/>
+            <w:tcBorders>
+              <w:top w:val="single" w:sz="4" w:space="0" w:color="7F7F7F"/>
+              <w:bottom w:val="single" w:sz="4" w:space="0" w:color="7F7F7F"/>
+              <w:insideH w:val="single" w:sz="4" w:space="0" w:color="7F7F7F"/>
+            </w:tcBorders>
             <w:shd w:fill="auto" w:val="clear"/>
           </w:tcPr>
           <w:p>
@@ -511,7 +577,10 @@
             <w:tcW w:w="7117" w:type="dxa"/>
             <w:cnfStyle w:val="001000000000" w:firstRow="0" w:lastRow="0" w:firstColumn="1" w:lastColumn="0" w:oddVBand="0" w:evenVBand="0" w:oddHBand="0" w:evenHBand="0" w:firstRowFirstColumn="0" w:firstRowLastColumn="0" w:lastRowFirstColumn="0" w:lastRowLastColumn="0"/>
             <w:tcBorders>
+              <w:top w:val="single" w:sz="4" w:space="0" w:color="7F7F7F"/>
+              <w:bottom w:val="single" w:sz="4" w:space="0" w:color="7F7F7F"/>
               <w:right w:val="single" w:sz="4" w:space="0" w:color="7F7F7F"/>
+              <w:insideH w:val="single" w:sz="4" w:space="0" w:color="7F7F7F"/>
               <w:insideV w:val="single" w:sz="4" w:space="0" w:color="7F7F7F"/>
             </w:tcBorders>
             <w:shd w:color="auto" w:fill="F2F2F2" w:themeFill="background1" w:themeFillShade="f2" w:val="clear"/>
@@ -541,7 +610,11 @@
         <w:tc>
           <w:tcPr>
             <w:tcW w:w="1902" w:type="dxa"/>
-            <w:tcBorders/>
+            <w:tcBorders>
+              <w:top w:val="single" w:sz="4" w:space="0" w:color="7F7F7F"/>
+              <w:bottom w:val="single" w:sz="4" w:space="0" w:color="7F7F7F"/>
+              <w:insideH w:val="single" w:sz="4" w:space="0" w:color="7F7F7F"/>
+            </w:tcBorders>
             <w:shd w:color="auto" w:fill="F2F2F2" w:themeFill="background1" w:themeFillShade="f2" w:val="clear"/>
           </w:tcPr>
           <w:p>
@@ -575,7 +648,10 @@
             <w:tcW w:w="7117" w:type="dxa"/>
             <w:cnfStyle w:val="001000000000" w:firstRow="0" w:lastRow="0" w:firstColumn="1" w:lastColumn="0" w:oddVBand="0" w:evenVBand="0" w:oddHBand="0" w:evenHBand="0" w:firstRowFirstColumn="0" w:firstRowLastColumn="0" w:lastRowFirstColumn="0" w:lastRowLastColumn="0"/>
             <w:tcBorders>
+              <w:top w:val="single" w:sz="4" w:space="0" w:color="7F7F7F"/>
+              <w:bottom w:val="single" w:sz="4" w:space="0" w:color="7F7F7F"/>
               <w:right w:val="single" w:sz="4" w:space="0" w:color="7F7F7F"/>
+              <w:insideH w:val="single" w:sz="4" w:space="0" w:color="7F7F7F"/>
               <w:insideV w:val="single" w:sz="4" w:space="0" w:color="7F7F7F"/>
             </w:tcBorders>
             <w:shd w:fill="auto" w:val="clear"/>
@@ -591,6 +667,7 @@
                 <w:lang w:val="nl-BE"/>
               </w:rPr>
             </w:pPr>
+            <w:bookmarkStart w:id="0" w:name="__DdeLink__82_1400846311"/>
             <w:r>
               <w:rPr>
                 <w:b/>
@@ -600,12 +677,17 @@
               </w:rPr>
               <w:t>Je retrouve mes données et mes points sur tous mes appareils Android</w:t>
             </w:r>
+            <w:bookmarkEnd w:id="0"/>
           </w:p>
         </w:tc>
         <w:tc>
           <w:tcPr>
             <w:tcW w:w="1902" w:type="dxa"/>
-            <w:tcBorders/>
+            <w:tcBorders>
+              <w:top w:val="single" w:sz="4" w:space="0" w:color="7F7F7F"/>
+              <w:bottom w:val="single" w:sz="4" w:space="0" w:color="7F7F7F"/>
+              <w:insideH w:val="single" w:sz="4" w:space="0" w:color="7F7F7F"/>
+            </w:tcBorders>
             <w:shd w:fill="auto" w:val="clear"/>
           </w:tcPr>
           <w:p>
@@ -647,15 +729,13 @@
     <w:p>
       <w:pPr>
         <w:pStyle w:val="Heading1"/>
-        <w:rPr>
-          <w:lang w:val="nl-BE"/>
-        </w:rPr>
+        <w:rPr/>
       </w:pPr>
       <w:r>
         <w:rPr>
           <w:lang w:val="nl-BE"/>
         </w:rPr>
-        <w:t>User stories effectuées</w:t>
+        <w:t>User stories effectuées :</w:t>
       </w:r>
     </w:p>
     <w:p>
@@ -674,7 +754,7 @@
     <w:tbl>
       <w:tblPr>
         <w:tblStyle w:val="PlainTable3"/>
-        <w:tblW w:w="9020" w:type="dxa"/>
+        <w:tblW w:w="9083" w:type="dxa"/>
         <w:jc w:val="left"/>
         <w:tblInd w:w="0" w:type="dxa"/>
         <w:tblBorders>
@@ -690,17 +770,17 @@
         <w:tblLook w:noVBand="1" w:val="04a0" w:noHBand="0" w:lastColumn="0" w:firstColumn="1" w:lastRow="0" w:firstRow="1"/>
       </w:tblPr>
       <w:tblGrid>
-        <w:gridCol w:w="7531"/>
-        <w:gridCol w:w="1488"/>
+        <w:gridCol w:w="7016"/>
+        <w:gridCol w:w="2066"/>
       </w:tblGrid>
       <w:tr>
         <w:trPr>
-          <w:trHeight w:val="567" w:hRule="exact"/>
+          <w:trHeight w:val="717" w:hRule="exact"/>
           <w:cnfStyle w:val="100000000000" w:firstRow="1" w:lastRow="0" w:firstColumn="0" w:lastColumn="0" w:oddVBand="0" w:evenVBand="0" w:oddHBand="0" w:evenHBand="0" w:firstRowFirstColumn="0" w:firstRowLastColumn="0" w:lastRowFirstColumn="0" w:lastRowLastColumn="0"/>
         </w:trPr>
         <w:tc>
           <w:tcPr>
-            <w:tcW w:w="7531" w:type="dxa"/>
+            <w:tcW w:w="7016" w:type="dxa"/>
             <w:cnfStyle w:val="001000000100" w:firstRow="0" w:lastRow="0" w:firstColumn="1" w:lastColumn="0" w:oddVBand="0" w:evenVBand="0" w:oddHBand="0" w:evenHBand="0" w:firstRowFirstColumn="1" w:firstRowLastColumn="0" w:lastRowFirstColumn="0" w:lastRowLastColumn="0"/>
             <w:tcBorders>
               <w:bottom w:val="single" w:sz="4" w:space="0" w:color="7F7F7F"/>
@@ -728,7 +808,7 @@
         </w:tc>
         <w:tc>
           <w:tcPr>
-            <w:tcW w:w="1488" w:type="dxa"/>
+            <w:tcW w:w="2066" w:type="dxa"/>
             <w:tcBorders>
               <w:bottom w:val="single" w:sz="4" w:space="0" w:color="7F7F7F"/>
               <w:insideH w:val="single" w:sz="4" w:space="0" w:color="7F7F7F"/>
@@ -739,9 +819,7 @@
             <w:pPr>
               <w:pStyle w:val="Normal"/>
               <w:cnfStyle w:val="100000000000" w:firstRow="1" w:lastRow="0" w:firstColumn="0" w:lastColumn="0" w:oddVBand="0" w:evenVBand="0" w:oddHBand="0" w:evenHBand="0" w:firstRowFirstColumn="0" w:firstRowLastColumn="0" w:lastRowFirstColumn="0" w:lastRowLastColumn="0"/>
-              <w:rPr>
-                <w:lang w:val="nl-BE"/>
-              </w:rPr>
+              <w:rPr/>
             </w:pPr>
             <w:r>
               <w:rPr>
@@ -750,22 +828,25 @@
                 <w:caps/>
                 <w:lang w:val="nl-BE"/>
               </w:rPr>
-              <w:t>Estimation</w:t>
+              <w:t>Temps demande</w:t>
             </w:r>
           </w:p>
         </w:tc>
       </w:tr>
       <w:tr>
         <w:trPr>
-          <w:trHeight w:val="567" w:hRule="exact"/>
+          <w:trHeight w:val="634" w:hRule="exact"/>
           <w:cnfStyle w:val="000000100000" w:firstRow="0" w:lastRow="0" w:firstColumn="0" w:lastColumn="0" w:oddVBand="0" w:evenVBand="0" w:oddHBand="1" w:evenHBand="0" w:firstRowFirstColumn="0" w:firstRowLastColumn="0" w:lastRowFirstColumn="0" w:lastRowLastColumn="0"/>
         </w:trPr>
         <w:tc>
           <w:tcPr>
-            <w:tcW w:w="7531" w:type="dxa"/>
+            <w:tcW w:w="7016" w:type="dxa"/>
             <w:cnfStyle w:val="001000000000" w:firstRow="0" w:lastRow="0" w:firstColumn="1" w:lastColumn="0" w:oddVBand="0" w:evenVBand="0" w:oddHBand="0" w:evenHBand="0" w:firstRowFirstColumn="0" w:firstRowLastColumn="0" w:lastRowFirstColumn="0" w:lastRowLastColumn="0"/>
             <w:tcBorders>
+              <w:top w:val="single" w:sz="4" w:space="0" w:color="7F7F7F"/>
+              <w:bottom w:val="single" w:sz="4" w:space="0" w:color="7F7F7F"/>
               <w:right w:val="single" w:sz="4" w:space="0" w:color="7F7F7F"/>
+              <w:insideH w:val="single" w:sz="4" w:space="0" w:color="7F7F7F"/>
               <w:insideV w:val="single" w:sz="4" w:space="0" w:color="7F7F7F"/>
             </w:tcBorders>
             <w:shd w:color="auto" w:fill="F2F2F2" w:themeFill="background1" w:themeFillShade="f2" w:val="clear"/>
@@ -788,41 +869,55 @@
                 <w:caps/>
                 <w:lang w:val="nl-BE"/>
               </w:rPr>
+              <w:t>Je lance l’appareil photo via l’appli pour scanner un code</w:t>
             </w:r>
           </w:p>
         </w:tc>
         <w:tc>
           <w:tcPr>
-            <w:tcW w:w="1488" w:type="dxa"/>
-            <w:tcBorders/>
+            <w:tcW w:w="2066" w:type="dxa"/>
+            <w:tcBorders>
+              <w:top w:val="single" w:sz="4" w:space="0" w:color="7F7F7F"/>
+              <w:bottom w:val="single" w:sz="4" w:space="0" w:color="7F7F7F"/>
+              <w:insideH w:val="single" w:sz="4" w:space="0" w:color="7F7F7F"/>
+            </w:tcBorders>
             <w:shd w:color="auto" w:fill="F2F2F2" w:themeFill="background1" w:themeFillShade="f2" w:val="clear"/>
           </w:tcPr>
           <w:p>
             <w:pPr>
               <w:pStyle w:val="Normal"/>
+              <w:jc w:val="center"/>
               <w:cnfStyle w:val="000000100000" w:firstRow="0" w:lastRow="0" w:firstColumn="0" w:lastColumn="0" w:oddVBand="0" w:evenVBand="0" w:oddHBand="1" w:evenHBand="0" w:firstRowFirstColumn="0" w:firstRowLastColumn="0" w:lastRowFirstColumn="0" w:lastRowLastColumn="0"/>
               <w:rPr>
+                <w:sz w:val="36"/>
+                <w:szCs w:val="36"/>
                 <w:lang w:val="nl-BE"/>
               </w:rPr>
             </w:pPr>
             <w:r>
               <w:rPr>
-                <w:lang w:val="nl-BE"/>
-              </w:rPr>
+                <w:sz w:val="36"/>
+                <w:szCs w:val="36"/>
+                <w:lang w:val="nl-BE"/>
+              </w:rPr>
+              <w:t>15</w:t>
             </w:r>
           </w:p>
         </w:tc>
       </w:tr>
       <w:tr>
         <w:trPr>
-          <w:trHeight w:val="567" w:hRule="exact"/>
+          <w:trHeight w:val="633" w:hRule="exact"/>
         </w:trPr>
         <w:tc>
           <w:tcPr>
-            <w:tcW w:w="7531" w:type="dxa"/>
+            <w:tcW w:w="7016" w:type="dxa"/>
             <w:cnfStyle w:val="001000000000" w:firstRow="0" w:lastRow="0" w:firstColumn="1" w:lastColumn="0" w:oddVBand="0" w:evenVBand="0" w:oddHBand="0" w:evenHBand="0" w:firstRowFirstColumn="0" w:firstRowLastColumn="0" w:lastRowFirstColumn="0" w:lastRowLastColumn="0"/>
             <w:tcBorders>
+              <w:top w:val="single" w:sz="4" w:space="0" w:color="7F7F7F"/>
+              <w:bottom w:val="single" w:sz="4" w:space="0" w:color="7F7F7F"/>
               <w:right w:val="single" w:sz="4" w:space="0" w:color="7F7F7F"/>
+              <w:insideH w:val="single" w:sz="4" w:space="0" w:color="7F7F7F"/>
               <w:insideV w:val="single" w:sz="4" w:space="0" w:color="7F7F7F"/>
             </w:tcBorders>
             <w:shd w:fill="auto" w:val="clear"/>
@@ -845,42 +940,56 @@
                 <w:caps/>
                 <w:lang w:val="nl-BE"/>
               </w:rPr>
+              <w:t>Je crée mon compte la première fois que je lance l’appli</w:t>
             </w:r>
           </w:p>
         </w:tc>
         <w:tc>
           <w:tcPr>
-            <w:tcW w:w="1488" w:type="dxa"/>
-            <w:tcBorders/>
+            <w:tcW w:w="2066" w:type="dxa"/>
+            <w:tcBorders>
+              <w:top w:val="single" w:sz="4" w:space="0" w:color="7F7F7F"/>
+              <w:bottom w:val="single" w:sz="4" w:space="0" w:color="7F7F7F"/>
+              <w:insideH w:val="single" w:sz="4" w:space="0" w:color="7F7F7F"/>
+            </w:tcBorders>
             <w:shd w:fill="auto" w:val="clear"/>
           </w:tcPr>
           <w:p>
             <w:pPr>
               <w:pStyle w:val="Normal"/>
+              <w:jc w:val="center"/>
               <w:cnfStyle w:val="000000000000" w:firstRow="0" w:lastRow="0" w:firstColumn="0" w:lastColumn="0" w:oddVBand="0" w:evenVBand="0" w:oddHBand="0" w:evenHBand="0" w:firstRowFirstColumn="0" w:firstRowLastColumn="0" w:lastRowFirstColumn="0" w:lastRowLastColumn="0"/>
               <w:rPr>
+                <w:sz w:val="36"/>
+                <w:szCs w:val="36"/>
                 <w:lang w:val="nl-BE"/>
               </w:rPr>
             </w:pPr>
             <w:r>
               <w:rPr>
-                <w:lang w:val="nl-BE"/>
-              </w:rPr>
+                <w:sz w:val="36"/>
+                <w:szCs w:val="36"/>
+                <w:lang w:val="nl-BE"/>
+              </w:rPr>
+              <w:t>5</w:t>
             </w:r>
           </w:p>
         </w:tc>
       </w:tr>
       <w:tr>
         <w:trPr>
-          <w:trHeight w:val="567" w:hRule="exact"/>
+          <w:trHeight w:val="533" w:hRule="exact"/>
           <w:cnfStyle w:val="000000100000" w:firstRow="0" w:lastRow="0" w:firstColumn="0" w:lastColumn="0" w:oddVBand="0" w:evenVBand="0" w:oddHBand="1" w:evenHBand="0" w:firstRowFirstColumn="0" w:firstRowLastColumn="0" w:lastRowFirstColumn="0" w:lastRowLastColumn="0"/>
         </w:trPr>
         <w:tc>
           <w:tcPr>
-            <w:tcW w:w="7531" w:type="dxa"/>
+            <w:tcW w:w="7016" w:type="dxa"/>
             <w:cnfStyle w:val="001000000000" w:firstRow="0" w:lastRow="0" w:firstColumn="1" w:lastColumn="0" w:oddVBand="0" w:evenVBand="0" w:oddHBand="0" w:evenHBand="0" w:firstRowFirstColumn="0" w:firstRowLastColumn="0" w:lastRowFirstColumn="0" w:lastRowLastColumn="0"/>
             <w:tcBorders>
+              <w:top w:val="single" w:sz="4" w:space="0" w:color="7F7F7F"/>
+              <w:bottom w:val="single" w:sz="4" w:space="0" w:color="7F7F7F"/>
               <w:right w:val="single" w:sz="4" w:space="0" w:color="7F7F7F"/>
+              <w:insideH w:val="single" w:sz="4" w:space="0" w:color="7F7F7F"/>
               <w:insideV w:val="single" w:sz="4" w:space="0" w:color="7F7F7F"/>
             </w:tcBorders>
             <w:shd w:color="auto" w:fill="F2F2F2" w:themeFill="background1" w:themeFillShade="f2" w:val="clear"/>
@@ -903,41 +1012,55 @@
                 <w:caps/>
                 <w:lang w:val="nl-BE"/>
               </w:rPr>
+              <w:t>Je me connecte à mon compte</w:t>
             </w:r>
           </w:p>
         </w:tc>
         <w:tc>
           <w:tcPr>
-            <w:tcW w:w="1488" w:type="dxa"/>
-            <w:tcBorders/>
+            <w:tcW w:w="2066" w:type="dxa"/>
+            <w:tcBorders>
+              <w:top w:val="single" w:sz="4" w:space="0" w:color="7F7F7F"/>
+              <w:bottom w:val="single" w:sz="4" w:space="0" w:color="7F7F7F"/>
+              <w:insideH w:val="single" w:sz="4" w:space="0" w:color="7F7F7F"/>
+            </w:tcBorders>
             <w:shd w:color="auto" w:fill="F2F2F2" w:themeFill="background1" w:themeFillShade="f2" w:val="clear"/>
           </w:tcPr>
           <w:p>
             <w:pPr>
               <w:pStyle w:val="Normal"/>
+              <w:jc w:val="center"/>
               <w:cnfStyle w:val="000000100000" w:firstRow="0" w:lastRow="0" w:firstColumn="0" w:lastColumn="0" w:oddVBand="0" w:evenVBand="0" w:oddHBand="1" w:evenHBand="0" w:firstRowFirstColumn="0" w:firstRowLastColumn="0" w:lastRowFirstColumn="0" w:lastRowLastColumn="0"/>
               <w:rPr>
+                <w:sz w:val="36"/>
+                <w:szCs w:val="36"/>
                 <w:lang w:val="nl-BE"/>
               </w:rPr>
             </w:pPr>
             <w:r>
               <w:rPr>
-                <w:lang w:val="nl-BE"/>
-              </w:rPr>
+                <w:sz w:val="36"/>
+                <w:szCs w:val="36"/>
+                <w:lang w:val="nl-BE"/>
+              </w:rPr>
+              <w:t>1</w:t>
             </w:r>
           </w:p>
         </w:tc>
       </w:tr>
       <w:tr>
         <w:trPr>
-          <w:trHeight w:val="567" w:hRule="exact"/>
+          <w:trHeight w:val="634" w:hRule="exact"/>
         </w:trPr>
         <w:tc>
           <w:tcPr>
-            <w:tcW w:w="7531" w:type="dxa"/>
+            <w:tcW w:w="7016" w:type="dxa"/>
             <w:cnfStyle w:val="001000000000" w:firstRow="0" w:lastRow="0" w:firstColumn="1" w:lastColumn="0" w:oddVBand="0" w:evenVBand="0" w:oddHBand="0" w:evenHBand="0" w:firstRowFirstColumn="0" w:firstRowLastColumn="0" w:lastRowFirstColumn="0" w:lastRowLastColumn="0"/>
             <w:tcBorders>
+              <w:top w:val="single" w:sz="4" w:space="0" w:color="7F7F7F"/>
+              <w:bottom w:val="single" w:sz="4" w:space="0" w:color="7F7F7F"/>
               <w:right w:val="single" w:sz="4" w:space="0" w:color="7F7F7F"/>
+              <w:insideH w:val="single" w:sz="4" w:space="0" w:color="7F7F7F"/>
               <w:insideV w:val="single" w:sz="4" w:space="0" w:color="7F7F7F"/>
             </w:tcBorders>
             <w:shd w:fill="auto" w:val="clear"/>
@@ -960,142 +1083,39 @@
                 <w:caps/>
                 <w:lang w:val="nl-BE"/>
               </w:rPr>
+              <w:t>Je retrouve mes données et mes points sur mon appareil en me reconnectant</w:t>
             </w:r>
           </w:p>
         </w:tc>
         <w:tc>
           <w:tcPr>
-            <w:tcW w:w="1488" w:type="dxa"/>
-            <w:tcBorders/>
-            <w:shd w:fill="auto" w:val="clear"/>
-          </w:tcPr>
-          <w:p>
-            <w:pPr>
-              <w:pStyle w:val="Normal"/>
-              <w:cnfStyle w:val="000000000000" w:firstRow="0" w:lastRow="0" w:firstColumn="0" w:lastColumn="0" w:oddVBand="0" w:evenVBand="0" w:oddHBand="0" w:evenHBand="0" w:firstRowFirstColumn="0" w:firstRowLastColumn="0" w:lastRowFirstColumn="0" w:lastRowLastColumn="0"/>
-              <w:rPr>
-                <w:lang w:val="nl-BE"/>
-              </w:rPr>
-            </w:pPr>
-            <w:r>
-              <w:rPr>
-                <w:lang w:val="nl-BE"/>
-              </w:rPr>
-            </w:r>
-          </w:p>
-        </w:tc>
-      </w:tr>
-      <w:tr>
-        <w:trPr>
-          <w:trHeight w:val="567" w:hRule="exact"/>
-          <w:cnfStyle w:val="000000100000" w:firstRow="0" w:lastRow="0" w:firstColumn="0" w:lastColumn="0" w:oddVBand="0" w:evenVBand="0" w:oddHBand="1" w:evenHBand="0" w:firstRowFirstColumn="0" w:firstRowLastColumn="0" w:lastRowFirstColumn="0" w:lastRowLastColumn="0"/>
-        </w:trPr>
-        <w:tc>
-          <w:tcPr>
-            <w:tcW w:w="7531" w:type="dxa"/>
-            <w:cnfStyle w:val="001000000000" w:firstRow="0" w:lastRow="0" w:firstColumn="1" w:lastColumn="0" w:oddVBand="0" w:evenVBand="0" w:oddHBand="0" w:evenHBand="0" w:firstRowFirstColumn="0" w:firstRowLastColumn="0" w:lastRowFirstColumn="0" w:lastRowLastColumn="0"/>
+            <w:tcW w:w="2066" w:type="dxa"/>
             <w:tcBorders>
-              <w:right w:val="single" w:sz="4" w:space="0" w:color="7F7F7F"/>
-              <w:insideV w:val="single" w:sz="4" w:space="0" w:color="7F7F7F"/>
-            </w:tcBorders>
-            <w:shd w:color="auto" w:fill="F2F2F2" w:themeFill="background1" w:themeFillShade="f2" w:val="clear"/>
-          </w:tcPr>
-          <w:p>
-            <w:pPr>
-              <w:pStyle w:val="Normal"/>
-              <w:rPr>
-                <w:b/>
-                <w:b/>
-                <w:bCs/>
-                <w:caps/>
-                <w:lang w:val="nl-BE"/>
-              </w:rPr>
-            </w:pPr>
-            <w:r>
-              <w:rPr>
-                <w:b/>
-                <w:bCs/>
-                <w:caps/>
-                <w:lang w:val="nl-BE"/>
-              </w:rPr>
-            </w:r>
-          </w:p>
-        </w:tc>
-        <w:tc>
-          <w:tcPr>
-            <w:tcW w:w="1488" w:type="dxa"/>
-            <w:tcBorders/>
-            <w:shd w:color="auto" w:fill="F2F2F2" w:themeFill="background1" w:themeFillShade="f2" w:val="clear"/>
-          </w:tcPr>
-          <w:p>
-            <w:pPr>
-              <w:pStyle w:val="Normal"/>
-              <w:cnfStyle w:val="000000100000" w:firstRow="0" w:lastRow="0" w:firstColumn="0" w:lastColumn="0" w:oddVBand="0" w:evenVBand="0" w:oddHBand="1" w:evenHBand="0" w:firstRowFirstColumn="0" w:firstRowLastColumn="0" w:lastRowFirstColumn="0" w:lastRowLastColumn="0"/>
-              <w:rPr>
-                <w:lang w:val="nl-BE"/>
-              </w:rPr>
-            </w:pPr>
-            <w:r>
-              <w:rPr>
-                <w:lang w:val="nl-BE"/>
-              </w:rPr>
-            </w:r>
-          </w:p>
-        </w:tc>
-      </w:tr>
-      <w:tr>
-        <w:trPr>
-          <w:trHeight w:val="567" w:hRule="exact"/>
-        </w:trPr>
-        <w:tc>
-          <w:tcPr>
-            <w:tcW w:w="7531" w:type="dxa"/>
-            <w:cnfStyle w:val="001000000000" w:firstRow="0" w:lastRow="0" w:firstColumn="1" w:lastColumn="0" w:oddVBand="0" w:evenVBand="0" w:oddHBand="0" w:evenHBand="0" w:firstRowFirstColumn="0" w:firstRowLastColumn="0" w:lastRowFirstColumn="0" w:lastRowLastColumn="0"/>
-            <w:tcBorders>
-              <w:right w:val="single" w:sz="4" w:space="0" w:color="7F7F7F"/>
-              <w:insideV w:val="single" w:sz="4" w:space="0" w:color="7F7F7F"/>
+              <w:top w:val="single" w:sz="4" w:space="0" w:color="7F7F7F"/>
+              <w:bottom w:val="single" w:sz="4" w:space="0" w:color="7F7F7F"/>
+              <w:insideH w:val="single" w:sz="4" w:space="0" w:color="7F7F7F"/>
             </w:tcBorders>
             <w:shd w:fill="auto" w:val="clear"/>
           </w:tcPr>
           <w:p>
             <w:pPr>
               <w:pStyle w:val="Normal"/>
-              <w:rPr>
-                <w:b/>
-                <w:b/>
-                <w:bCs/>
-                <w:caps/>
+              <w:jc w:val="center"/>
+              <w:cnfStyle w:val="000000000000" w:firstRow="0" w:lastRow="0" w:firstColumn="0" w:lastColumn="0" w:oddVBand="0" w:evenVBand="0" w:oddHBand="0" w:evenHBand="0" w:firstRowFirstColumn="0" w:firstRowLastColumn="0" w:lastRowFirstColumn="0" w:lastRowLastColumn="0"/>
+              <w:rPr>
+                <w:sz w:val="36"/>
+                <w:szCs w:val="36"/>
                 <w:lang w:val="nl-BE"/>
               </w:rPr>
             </w:pPr>
             <w:r>
               <w:rPr>
-                <w:b/>
-                <w:bCs/>
-                <w:caps/>
-                <w:lang w:val="nl-BE"/>
-              </w:rPr>
-            </w:r>
-          </w:p>
-        </w:tc>
-        <w:tc>
-          <w:tcPr>
-            <w:tcW w:w="1488" w:type="dxa"/>
-            <w:tcBorders/>
-            <w:shd w:fill="auto" w:val="clear"/>
-          </w:tcPr>
-          <w:p>
-            <w:pPr>
-              <w:pStyle w:val="Normal"/>
-              <w:cnfStyle w:val="000000000000" w:firstRow="0" w:lastRow="0" w:firstColumn="0" w:lastColumn="0" w:oddVBand="0" w:evenVBand="0" w:oddHBand="0" w:evenHBand="0" w:firstRowFirstColumn="0" w:firstRowLastColumn="0" w:lastRowFirstColumn="0" w:lastRowLastColumn="0"/>
-              <w:rPr/>
-            </w:pPr>
-            <w:r>
-              <w:rPr/>
-            </w:r>
-            <w:bookmarkStart w:id="0" w:name="_GoBack"/>
-            <w:bookmarkStart w:id="1" w:name="_GoBack"/>
-            <w:bookmarkEnd w:id="1"/>
+                <w:sz w:val="36"/>
+                <w:szCs w:val="36"/>
+                <w:lang w:val="nl-BE"/>
+              </w:rPr>
+              <w:t>8</w:t>
+            </w:r>
           </w:p>
         </w:tc>
       </w:tr>
@@ -1122,19 +1142,7 @@
         <w:rPr>
           <w:lang w:val="en-GB"/>
         </w:rPr>
-        <w:t>Qu’avons-nous décider d’améliorer durant la prochaine it</w:t>
-      </w:r>
-      <w:r>
-        <w:rPr>
-          <w:lang w:val="en-GB"/>
-        </w:rPr>
-        <w:t>é</w:t>
-      </w:r>
-      <w:r>
-        <w:rPr>
-          <w:lang w:val="en-GB"/>
-        </w:rPr>
-        <w:t>ration</w:t>
+        <w:t>Qu’avons-nous décidé d’améliorer durant la prochaine itération ?</w:t>
       </w:r>
     </w:p>
     <w:p>
@@ -1169,7 +1177,7 @@
       </w:tblGrid>
       <w:tr>
         <w:trPr>
-          <w:trHeight w:val="1293" w:hRule="atLeast"/>
+          <w:trHeight w:val="2250" w:hRule="atLeast"/>
         </w:trPr>
         <w:tc>
           <w:tcPr>
@@ -1180,15 +1188,88 @@
           <w:p>
             <w:pPr>
               <w:pStyle w:val="Heading1"/>
-              <w:spacing w:before="240" w:after="0"/>
+              <w:spacing w:before="0" w:after="0"/>
+              <w:ind w:left="0" w:right="0" w:hanging="0"/>
+              <w:jc w:val="left"/>
+              <w:rPr/>
+            </w:pPr>
+            <w:r>
               <w:rPr>
                 <w:lang w:val="en-GB"/>
               </w:rPr>
+              <w:t>- Nous pourrions améliorer notre utilisation des branches sur Github;</w:t>
+            </w:r>
+          </w:p>
+          <w:p>
+            <w:pPr>
+              <w:pStyle w:val="Heading1"/>
+              <w:spacing w:before="0" w:after="0"/>
+              <w:ind w:left="0" w:right="0" w:hanging="0"/>
+              <w:jc w:val="left"/>
+              <w:rPr/>
             </w:pPr>
             <w:r>
               <w:rPr>
                 <w:lang w:val="en-GB"/>
               </w:rPr>
+              <w:t xml:space="preserve">- </w:t>
+            </w:r>
+            <w:r>
+              <w:rPr>
+                <w:lang w:val="en-GB"/>
+              </w:rPr>
+              <w:t>N</w:t>
+            </w:r>
+            <w:r>
+              <w:rPr>
+                <w:lang w:val="en-GB"/>
+              </w:rPr>
+              <w:t>ous commençons à mieux prendr</w:t>
+            </w:r>
+            <w:r>
+              <w:rPr>
+                <w:lang w:val="en-GB"/>
+              </w:rPr>
+              <w:t>e</w:t>
+            </w:r>
+            <w:r>
+              <w:rPr>
+                <w:lang w:val="en-GB"/>
+              </w:rPr>
+              <w:t xml:space="preserve"> en main Android Studio, </w:t>
+            </w:r>
+            <w:r>
+              <w:rPr>
+                <w:lang w:val="en-GB"/>
+              </w:rPr>
+              <w:t>qui nous a fait perdre pas mal de temps cette semaine;</w:t>
+            </w:r>
+          </w:p>
+          <w:p>
+            <w:pPr>
+              <w:pStyle w:val="Heading1"/>
+              <w:spacing w:before="0" w:after="0"/>
+              <w:ind w:left="0" w:right="0" w:hanging="0"/>
+              <w:jc w:val="left"/>
+              <w:rPr/>
+            </w:pPr>
+            <w:r>
+              <w:rPr>
+                <w:lang w:val="en-GB"/>
+              </w:rPr>
+              <w:t xml:space="preserve">- </w:t>
+            </w:r>
+            <w:r>
+              <w:rPr>
+                <w:lang w:val="en-GB"/>
+              </w:rPr>
+              <w:t>N</w:t>
+            </w:r>
+            <w:r>
+              <w:rPr>
+                <w:lang w:val="en-GB"/>
+              </w:rPr>
+              <w:t>ous pourrions mieux communiquer en ce qui concerne l’aide que nous pourrions nous apporter mutuellement.</w:t>
             </w:r>
           </w:p>
         </w:tc>
@@ -1222,7 +1303,6 @@
     <w:rPrDefault>
       <w:rPr>
         <w:rFonts w:ascii="Calibri" w:hAnsi="Calibri" w:eastAsia="Calibri" w:cs="" w:asciiTheme="minorHAnsi" w:cstheme="minorBidi" w:eastAsiaTheme="minorHAnsi" w:hAnsiTheme="minorHAnsi"/>
-        <w:sz w:val="24"/>
         <w:szCs w:val="24"/>
         <w:lang w:val="en-US" w:eastAsia="en-US" w:bidi="ar-SA"/>
       </w:rPr>

</xml_diff>